<commit_message>
correct validationOnly template bug for validation letters
</commit_message>
<xml_diff>
--- a/docassemble/Collection/data/templates/Validation_Letter.docx
+++ b/docassemble/Collection/data/templates/Validation_Letter.docx
@@ -85,7 +85,6 @@
           <w:color w:val="000000"/>
         </w:rPr>
       </w:pPr>
-      <w:bookmarkStart w:id="1" w:name="_GoBack"/>
       <w:r>
         <w:rPr>
           <w:b/>
@@ -109,7 +108,6 @@
         <w:t xml:space="preserve"> }}</w:t>
       </w:r>
     </w:p>
-    <w:bookmarkEnd w:id="1"/>
     <w:p>
       <w:pPr>
         <w:pBdr>
@@ -524,10 +522,42 @@
         </w:rPr>
       </w:pPr>
       <w:r>
+        <w:t xml:space="preserve">{% if </w:t>
+      </w:r>
+      <w:r>
+        <w:t xml:space="preserve">not </w:t>
+      </w:r>
+      <w:r>
+        <w:t>validation %}</w:t>
+      </w:r>
+      <w:r>
         <w:rPr>
           <w:color w:val="000000"/>
         </w:rPr>
         <w:t xml:space="preserve">In accordance with 15 U.S.C. § 1692c(c), to the extent that you qualify as a “debt collector” for the purposes of the Fair Debt Collection Practices Act, please cease all further communications with me and with others regarding this debt. </w:t>
+      </w:r>
+      <w:r>
+        <w:rPr>
+          <w:color w:val="000000"/>
+        </w:rPr>
+        <w:t>{</w:t>
+      </w:r>
+      <w:bookmarkStart w:id="1" w:name="_GoBack"/>
+      <w:bookmarkEnd w:id="1"/>
+      <w:r>
+        <w:rPr>
+          <w:color w:val="000000"/>
+        </w:rPr>
+        <w:t>% endif</w:t>
+      </w:r>
+      <w:r>
+        <w:t xml:space="preserve"> </w:t>
+      </w:r>
+      <w:r>
+        <w:rPr>
+          <w:color w:val="000000"/>
+        </w:rPr>
+        <w:t>%}</w:t>
       </w:r>
     </w:p>
     <w:p/>

</xml_diff>

<commit_message>
add client address to template
</commit_message>
<xml_diff>
--- a/docassemble/Collection/data/templates/Validation_Letter.docx
+++ b/docassemble/Collection/data/templates/Validation_Letter.docx
@@ -81,16 +81,22 @@
         </w:pBdr>
         <w:ind w:left="720" w:hanging="720"/>
         <w:rPr>
+          <w:color w:val="000000"/>
+        </w:rPr>
+      </w:pPr>
+      <w:r>
+        <w:rPr>
           <w:b/>
           <w:color w:val="000000"/>
         </w:rPr>
-      </w:pPr>
+        <w:t xml:space="preserve">Re: </w:t>
+      </w:r>
       <w:r>
         <w:rPr>
           <w:b/>
           <w:color w:val="000000"/>
         </w:rPr>
-        <w:t xml:space="preserve">Re: </w:t>
+        <w:tab/>
       </w:r>
       <w:r>
         <w:rPr>
@@ -107,6 +113,58 @@
         </w:rPr>
         <w:t xml:space="preserve"> }}</w:t>
       </w:r>
+    </w:p>
+    <w:p>
+      <w:pPr>
+        <w:pBdr>
+          <w:top w:val="nil"/>
+          <w:left w:val="nil"/>
+          <w:bottom w:val="nil"/>
+          <w:right w:val="nil"/>
+          <w:between w:val="nil"/>
+        </w:pBdr>
+        <w:ind w:left="720" w:hanging="720"/>
+        <w:rPr>
+          <w:color w:val="000000"/>
+        </w:rPr>
+      </w:pPr>
+      <w:r>
+        <w:rPr>
+          <w:b/>
+          <w:color w:val="000000"/>
+        </w:rPr>
+        <w:tab/>
+      </w:r>
+      <w:r>
+        <w:rPr>
+          <w:color w:val="000000"/>
+        </w:rPr>
+        <w:t>{{client.address.address}} {{client.address.unit}}</w:t>
+      </w:r>
+    </w:p>
+    <w:p>
+      <w:pPr>
+        <w:pBdr>
+          <w:top w:val="nil"/>
+          <w:left w:val="nil"/>
+          <w:bottom w:val="nil"/>
+          <w:right w:val="nil"/>
+          <w:between w:val="nil"/>
+        </w:pBdr>
+        <w:ind w:left="720" w:hanging="720"/>
+        <w:rPr>
+          <w:color w:val="000000"/>
+        </w:rPr>
+      </w:pPr>
+      <w:r>
+        <w:rPr>
+          <w:color w:val="000000"/>
+        </w:rPr>
+        <w:tab/>
+        <w:t>{{client.address.city}}, {{client.address.state}} {{client.address.zip}}</w:t>
+      </w:r>
+      <w:bookmarkStart w:id="1" w:name="_GoBack"/>
+      <w:bookmarkEnd w:id="1"/>
     </w:p>
     <w:p>
       <w:pPr>
@@ -522,13 +580,7 @@
         </w:rPr>
       </w:pPr>
       <w:r>
-        <w:t xml:space="preserve">{% if </w:t>
-      </w:r>
-      <w:r>
-        <w:t xml:space="preserve">not </w:t>
-      </w:r>
-      <w:r>
-        <w:t>validation %}</w:t>
+        <w:t>{% if not validation %}</w:t>
       </w:r>
       <w:r>
         <w:rPr>
@@ -540,15 +592,7 @@
         <w:rPr>
           <w:color w:val="000000"/>
         </w:rPr>
-        <w:t>{</w:t>
-      </w:r>
-      <w:bookmarkStart w:id="1" w:name="_GoBack"/>
-      <w:bookmarkEnd w:id="1"/>
-      <w:r>
-        <w:rPr>
-          <w:color w:val="000000"/>
-        </w:rPr>
-        <w:t>% endif</w:t>
+        <w:t>{% endif</w:t>
       </w:r>
       <w:r>
         <w:t xml:space="preserve"> </w:t>
@@ -593,7 +637,6 @@
         <w:rPr>
           <w:color w:val="000000"/>
         </w:rPr>
-        <w:lastRenderedPageBreak/>
         <w:t xml:space="preserve">{{ </w:t>
       </w:r>
       <w:r>

</xml_diff>